<commit_message>
fixed RSM parsing error for appendices, removed sections that were just a title.
</commit_message>
<xml_diff>
--- a/RSM_Questions.docx
+++ b/RSM_Questions.docx
@@ -32,6 +32,14 @@
       <w:pPr>
         <w:pStyle w:val="ListParagraph"/>
       </w:pPr>
+      <w:r>
+        <w:t>Section 2.4.6.4</w:t>
+      </w:r>
+    </w:p>
+    <w:p>
+      <w:pPr>
+        <w:pStyle w:val="ListParagraph"/>
+      </w:pPr>
     </w:p>
     <w:p>
       <w:pPr>
@@ -57,6 +65,14 @@
       <w:pPr>
         <w:pStyle w:val="ListParagraph"/>
       </w:pPr>
+      <w:r>
+        <w:t>Section 2.4.6.4</w:t>
+      </w:r>
+    </w:p>
+    <w:p>
+      <w:pPr>
+        <w:pStyle w:val="ListParagraph"/>
+      </w:pPr>
     </w:p>
     <w:p>
       <w:pPr>
@@ -82,6 +98,22 @@
       <w:pPr>
         <w:pStyle w:val="ListParagraph"/>
       </w:pPr>
+      <w:r>
+        <w:t>Section 2.3.6</w:t>
+      </w:r>
+    </w:p>
+    <w:p>
+      <w:pPr>
+        <w:pStyle w:val="ListParagraph"/>
+      </w:pPr>
+      <w:r>
+        <w:t>Section 2.4.14.1</w:t>
+      </w:r>
+    </w:p>
+    <w:p>
+      <w:pPr>
+        <w:pStyle w:val="ListParagraph"/>
+      </w:pPr>
     </w:p>
     <w:p>
       <w:pPr>
@@ -107,6 +139,22 @@
       <w:pPr>
         <w:pStyle w:val="ListParagraph"/>
       </w:pPr>
+      <w:r>
+        <w:t>Section 2.3.8</w:t>
+      </w:r>
+    </w:p>
+    <w:p>
+      <w:pPr>
+        <w:pStyle w:val="ListParagraph"/>
+      </w:pPr>
+      <w:r>
+        <w:t>Section 2.4.11</w:t>
+      </w:r>
+    </w:p>
+    <w:p>
+      <w:pPr>
+        <w:pStyle w:val="ListParagraph"/>
+      </w:pPr>
     </w:p>
     <w:p>
       <w:pPr>
@@ -147,6 +195,14 @@
       <w:pPr>
         <w:pStyle w:val="ListParagraph"/>
       </w:pPr>
+      <w:r>
+        <w:t>Section 2.3.8</w:t>
+      </w:r>
+    </w:p>
+    <w:p>
+      <w:pPr>
+        <w:pStyle w:val="ListParagraph"/>
+      </w:pPr>
     </w:p>
     <w:p>
       <w:pPr>
@@ -172,17 +228,31 @@
       <w:pPr>
         <w:pStyle w:val="ListParagraph"/>
       </w:pPr>
-    </w:p>
-    <w:p>
-      <w:pPr>
-        <w:pStyle w:val="ListParagraph"/>
-        <w:numPr>
-          <w:ilvl w:val="0"/>
-          <w:numId w:val="1"/>
-        </w:numPr>
-      </w:pPr>
-      <w:r>
-        <w:t xml:space="preserve">What happens if the leakage limit is breached? </w:t>
+      <w:r>
+        <w:t>Section 2.3.8</w:t>
+      </w:r>
+    </w:p>
+    <w:p>
+      <w:pPr>
+        <w:pStyle w:val="ListParagraph"/>
+      </w:pPr>
+    </w:p>
+    <w:p>
+      <w:pPr>
+        <w:pStyle w:val="ListParagraph"/>
+        <w:numPr>
+          <w:ilvl w:val="0"/>
+          <w:numId w:val="1"/>
+        </w:numPr>
+      </w:pPr>
+      <w:r>
+        <w:t xml:space="preserve">What happens if the </w:t>
+      </w:r>
+      <w:r>
+        <w:t xml:space="preserve">sealed source </w:t>
+      </w:r>
+      <w:r>
+        <w:t xml:space="preserve">leakage limit is breached? </w:t>
       </w:r>
     </w:p>
     <w:p>
@@ -227,7 +297,13 @@
         </w:numPr>
       </w:pPr>
       <w:r>
-        <w:t xml:space="preserve">What is the annual dose limit in mSv for pregnant workers? </w:t>
+        <w:t>What is the annual dose limit in mSv for pregnant workers</w:t>
+      </w:r>
+      <w:r>
+        <w:t xml:space="preserve"> declared as a nuclear energy worker</w:t>
+      </w:r>
+      <w:r>
+        <w:t xml:space="preserve">? </w:t>
       </w:r>
     </w:p>
     <w:p>
@@ -247,6 +323,7 @@
         </w:numPr>
       </w:pPr>
       <w:r>
+        <w:lastRenderedPageBreak/>
         <w:t xml:space="preserve">What are the dosimetry requirements at the University of Guelph i.e. which users are required to have personal dosimeters? </w:t>
       </w:r>
     </w:p>
@@ -255,7 +332,13 @@
         <w:pStyle w:val="ListParagraph"/>
       </w:pPr>
       <w:r>
-        <w:t xml:space="preserve">Section 2.4.42 </w:t>
+        <w:t>Section 2.4.4</w:t>
+      </w:r>
+      <w:r>
+        <w:t>.</w:t>
+      </w:r>
+      <w:r>
+        <w:t xml:space="preserve">2 </w:t>
       </w:r>
     </w:p>
     <w:p>
@@ -283,7 +366,13 @@
         </w:tabs>
       </w:pPr>
       <w:r>
-        <w:t>Section 2.4.42</w:t>
+        <w:t>Section 2.4.4</w:t>
+      </w:r>
+      <w:r>
+        <w:t>.</w:t>
+      </w:r>
+      <w:r>
+        <w:t>2</w:t>
       </w:r>
     </w:p>
     <w:p>
@@ -317,7 +406,7 @@
         </w:tabs>
       </w:pPr>
       <w:r>
-        <w:t xml:space="preserve">Appendix 8 </w:t>
+        <w:t>Section 2.4.4.2</w:t>
       </w:r>
     </w:p>
     <w:p>
@@ -327,48 +416,78 @@
           <w:tab w:val="left" w:pos="6240"/>
         </w:tabs>
       </w:pPr>
-    </w:p>
-    <w:p>
-      <w:pPr>
-        <w:pStyle w:val="ListParagraph"/>
-        <w:numPr>
-          <w:ilvl w:val="0"/>
-          <w:numId w:val="1"/>
-        </w:numPr>
+      <w:r>
+        <w:t xml:space="preserve">Appendix 8 </w:t>
+      </w:r>
+    </w:p>
+    <w:p>
+      <w:pPr>
+        <w:pStyle w:val="ListParagraph"/>
         <w:tabs>
           <w:tab w:val="left" w:pos="6240"/>
         </w:tabs>
       </w:pPr>
-      <w:r>
-        <w:t xml:space="preserve">What is the action level at the University of Guelph? </w:t>
-      </w:r>
-    </w:p>
-    <w:p>
-      <w:pPr>
-        <w:pStyle w:val="ListParagraph"/>
+    </w:p>
+    <w:p>
+      <w:pPr>
+        <w:pStyle w:val="ListParagraph"/>
+        <w:numPr>
+          <w:ilvl w:val="0"/>
+          <w:numId w:val="1"/>
+        </w:numPr>
         <w:tabs>
           <w:tab w:val="left" w:pos="6240"/>
         </w:tabs>
       </w:pPr>
       <w:r>
-        <w:t>Section 2.4.5</w:t>
-      </w:r>
-      <w:r>
-        <w:tab/>
-      </w:r>
-    </w:p>
-    <w:p>
-      <w:pPr>
-        <w:pStyle w:val="ListParagraph"/>
-        <w:numPr>
-          <w:ilvl w:val="0"/>
-          <w:numId w:val="1"/>
-        </w:numPr>
+        <w:t xml:space="preserve">What is the action level at the University of Guelph? </w:t>
+      </w:r>
+    </w:p>
+    <w:p>
+      <w:pPr>
+        <w:pStyle w:val="ListParagraph"/>
         <w:tabs>
           <w:tab w:val="left" w:pos="6240"/>
         </w:tabs>
       </w:pPr>
       <w:r>
+        <w:t>Section 2.4.5</w:t>
+      </w:r>
+    </w:p>
+    <w:p>
+      <w:pPr>
+        <w:pStyle w:val="ListParagraph"/>
+        <w:tabs>
+          <w:tab w:val="left" w:pos="6240"/>
+        </w:tabs>
+      </w:pPr>
+      <w:r>
+        <w:t>Appendix 14</w:t>
+      </w:r>
+    </w:p>
+    <w:p>
+      <w:pPr>
+        <w:pStyle w:val="ListParagraph"/>
+        <w:tabs>
+          <w:tab w:val="left" w:pos="6240"/>
+        </w:tabs>
+      </w:pPr>
+      <w:r>
+        <w:tab/>
+      </w:r>
+    </w:p>
+    <w:p>
+      <w:pPr>
+        <w:pStyle w:val="ListParagraph"/>
+        <w:numPr>
+          <w:ilvl w:val="0"/>
+          <w:numId w:val="1"/>
+        </w:numPr>
+        <w:tabs>
+          <w:tab w:val="left" w:pos="6240"/>
+        </w:tabs>
+      </w:pPr>
+      <w:r>
         <w:t xml:space="preserve">What happens if </w:t>
       </w:r>
       <w:r>
@@ -380,7 +499,21 @@
     </w:p>
     <w:p>
       <w:pPr>
-        <w:ind w:left="720"/>
+        <w:pStyle w:val="ListParagraph"/>
+        <w:tabs>
+          <w:tab w:val="left" w:pos="6240"/>
+        </w:tabs>
+      </w:pPr>
+      <w:r>
+        <w:t>Section 2.3.5</w:t>
+      </w:r>
+    </w:p>
+    <w:p>
+      <w:pPr>
+        <w:pStyle w:val="ListParagraph"/>
+        <w:tabs>
+          <w:tab w:val="left" w:pos="6240"/>
+        </w:tabs>
       </w:pPr>
       <w:r>
         <w:t>Section 2.4.5</w:t>
@@ -389,37 +522,596 @@
     <w:p>
       <w:pPr>
         <w:pStyle w:val="ListParagraph"/>
-        <w:numPr>
-          <w:ilvl w:val="0"/>
-          <w:numId w:val="1"/>
-        </w:numPr>
+        <w:tabs>
+          <w:tab w:val="left" w:pos="6240"/>
+        </w:tabs>
+      </w:pPr>
+    </w:p>
+    <w:p>
+      <w:pPr>
+        <w:pStyle w:val="ListParagraph"/>
+        <w:numPr>
+          <w:ilvl w:val="0"/>
+          <w:numId w:val="1"/>
+        </w:numPr>
+      </w:pPr>
+      <w:r>
+        <w:t xml:space="preserve">What is the non-fixed contamination limit for different classes of </w:t>
+      </w:r>
+      <w:proofErr w:type="gramStart"/>
+      <w:r>
+        <w:t>radionuclides</w:t>
+      </w:r>
+      <w:proofErr w:type="gramEnd"/>
+      <w:r>
+        <w:t>?</w:t>
+      </w:r>
+    </w:p>
+    <w:p>
+      <w:pPr>
+        <w:pStyle w:val="ListParagraph"/>
+      </w:pPr>
+      <w:r>
+        <w:t>Section 2.4.15</w:t>
+      </w:r>
+    </w:p>
+    <w:p>
+      <w:pPr>
+        <w:pStyle w:val="ListParagraph"/>
+      </w:pPr>
+    </w:p>
+    <w:p>
+      <w:pPr>
+        <w:pStyle w:val="ListParagraph"/>
+        <w:numPr>
+          <w:ilvl w:val="0"/>
+          <w:numId w:val="1"/>
+        </w:numPr>
+      </w:pPr>
+      <w:r>
+        <w:t xml:space="preserve">What are the procedures for decommissioning a lab that worked with </w:t>
+      </w:r>
+      <w:proofErr w:type="gramStart"/>
+      <w:r>
+        <w:t>radionuclides</w:t>
+      </w:r>
+      <w:proofErr w:type="gramEnd"/>
+      <w:r>
+        <w:t>?</w:t>
+      </w:r>
+    </w:p>
+    <w:p>
+      <w:pPr>
+        <w:pStyle w:val="ListParagraph"/>
+      </w:pPr>
+      <w:r>
+        <w:t>Section 2.4.15</w:t>
+      </w:r>
+    </w:p>
+    <w:p>
+      <w:pPr>
+        <w:pStyle w:val="ListParagraph"/>
+      </w:pPr>
+      <w:r>
+        <w:t>Section 2.3.15</w:t>
+      </w:r>
+    </w:p>
+    <w:p>
+      <w:pPr>
+        <w:pStyle w:val="ListParagraph"/>
+      </w:pPr>
+    </w:p>
+    <w:p>
+      <w:pPr>
+        <w:pStyle w:val="ListParagraph"/>
+        <w:numPr>
+          <w:ilvl w:val="0"/>
+          <w:numId w:val="1"/>
+        </w:numPr>
+      </w:pPr>
+      <w:r>
+        <w:t xml:space="preserve">Who is classified as a Nuclear Energy worker at the University of Guelph? </w:t>
+      </w:r>
+    </w:p>
+    <w:p>
+      <w:pPr>
+        <w:pStyle w:val="ListParagraph"/>
+      </w:pPr>
+      <w:r>
+        <w:t xml:space="preserve">Section </w:t>
+      </w:r>
+      <w:r>
+        <w:t>2.3.2.1</w:t>
+      </w:r>
+    </w:p>
+    <w:p>
+      <w:pPr>
+        <w:pStyle w:val="ListParagraph"/>
+      </w:pPr>
+      <w:r>
+        <w:t>Section 2.4.2.1</w:t>
+      </w:r>
+    </w:p>
+    <w:p>
+      <w:pPr>
+        <w:pStyle w:val="ListParagraph"/>
+      </w:pPr>
+    </w:p>
+    <w:p>
+      <w:pPr>
+        <w:pStyle w:val="ListParagraph"/>
+        <w:numPr>
+          <w:ilvl w:val="0"/>
+          <w:numId w:val="1"/>
+        </w:numPr>
+      </w:pPr>
+      <w:r>
+        <w:t xml:space="preserve">What are the notification requirements for a Nuclear Energy Worker? </w:t>
+      </w:r>
+    </w:p>
+    <w:p>
+      <w:pPr>
+        <w:pStyle w:val="ListParagraph"/>
+      </w:pPr>
+      <w:r>
+        <w:t xml:space="preserve">Section 2.4.2.2 </w:t>
+      </w:r>
+    </w:p>
+    <w:p>
+      <w:pPr>
+        <w:pStyle w:val="ListParagraph"/>
+      </w:pPr>
+      <w:r>
+        <w:t>Section 2.3.2.2</w:t>
+      </w:r>
+    </w:p>
+    <w:p>
+      <w:pPr>
+        <w:pStyle w:val="ListParagraph"/>
+      </w:pPr>
+      <w:r>
+        <w:t>Appendix 14</w:t>
+      </w:r>
+    </w:p>
+    <w:p>
+      <w:pPr>
+        <w:pStyle w:val="ListParagraph"/>
+      </w:pPr>
+    </w:p>
+    <w:p>
+      <w:pPr>
+        <w:pStyle w:val="ListParagraph"/>
+        <w:numPr>
+          <w:ilvl w:val="0"/>
+          <w:numId w:val="1"/>
+        </w:numPr>
+      </w:pPr>
+      <w:r>
+        <w:t xml:space="preserve">Where can I find a copy of the Nuclear Energy Worker? </w:t>
+      </w:r>
+    </w:p>
+    <w:p>
+      <w:pPr>
+        <w:pStyle w:val="ListParagraph"/>
+      </w:pPr>
+      <w:r>
         <w:rPr/>
-      </w:pPr>
-      <w:r>
-        <w:rPr/>
-        <w:t xml:space="preserve">What is the non-fixed contamination limit for different classes of </w:t>
-      </w:r>
-      <w:r>
-        <w:rPr/>
-        <w:t>radionu</w:t>
-      </w:r>
-      <w:r>
-        <w:rPr/>
-        <w:t>clides</w:t>
-      </w:r>
-      <w:r>
-        <w:rPr/>
-        <w:t>?</w:t>
-      </w:r>
-    </w:p>
-    <w:p>
-      <w:pPr>
-        <w:pStyle w:val="ListParagraph"/>
-        <w:ind w:left="720"/>
-      </w:pPr>
-      <w:r>
-        <w:rPr/>
-        <w:t>Section 2.4.15</w:t>
+        <w:t>Appendix 14</w:t>
+      </w:r>
+    </w:p>
+    <w:p>
+      <w:pPr>
+        <w:pStyle w:val="ListParagraph"/>
+      </w:pPr>
+    </w:p>
+    <w:p>
+      <w:pPr>
+        <w:pStyle w:val="ListParagraph"/>
+        <w:numPr>
+          <w:ilvl w:val="0"/>
+          <w:numId w:val="1"/>
+        </w:numPr>
+      </w:pPr>
+      <w:r>
+        <w:lastRenderedPageBreak/>
+        <w:t xml:space="preserve">As a Nuclear Energy Worker, how often should I be notified of my exposure levels? </w:t>
+      </w:r>
+    </w:p>
+    <w:p>
+      <w:pPr>
+        <w:pStyle w:val="ListParagraph"/>
+      </w:pPr>
+      <w:r>
+        <w:t>Section 2.4.2.2</w:t>
+      </w:r>
+    </w:p>
+    <w:p>
+      <w:pPr>
+        <w:pStyle w:val="ListParagraph"/>
+      </w:pPr>
+      <w:r>
+        <w:t>Appendix 14</w:t>
+      </w:r>
+    </w:p>
+    <w:p>
+      <w:pPr>
+        <w:pStyle w:val="ListParagraph"/>
+      </w:pPr>
+    </w:p>
+    <w:p>
+      <w:pPr>
+        <w:pStyle w:val="ListParagraph"/>
+        <w:numPr>
+          <w:ilvl w:val="0"/>
+          <w:numId w:val="1"/>
+        </w:numPr>
+      </w:pPr>
+      <w:r>
+        <w:t xml:space="preserve">What are the training requirements for users working with radioisotopes? </w:t>
+      </w:r>
+    </w:p>
+    <w:p>
+      <w:pPr>
+        <w:pStyle w:val="ListParagraph"/>
+      </w:pPr>
+      <w:r>
+        <w:t xml:space="preserve">Section 2.3.3 </w:t>
+      </w:r>
+    </w:p>
+    <w:p>
+      <w:pPr>
+        <w:pStyle w:val="ListParagraph"/>
+      </w:pPr>
+      <w:r>
+        <w:t>Section 2.4.3</w:t>
+      </w:r>
+    </w:p>
+    <w:p>
+      <w:pPr>
+        <w:pStyle w:val="ListParagraph"/>
+      </w:pPr>
+    </w:p>
+    <w:p>
+      <w:pPr>
+        <w:pStyle w:val="ListParagraph"/>
+        <w:numPr>
+          <w:ilvl w:val="0"/>
+          <w:numId w:val="1"/>
+        </w:numPr>
+      </w:pPr>
+      <w:r>
+        <w:t xml:space="preserve">What is the list of topics that are covered in the Radiation safety training? </w:t>
+      </w:r>
+    </w:p>
+    <w:p>
+      <w:pPr>
+        <w:pStyle w:val="ListParagraph"/>
+      </w:pPr>
+      <w:r>
+        <w:t>Section 2.3.3.1</w:t>
+      </w:r>
+    </w:p>
+    <w:p>
+      <w:pPr>
+        <w:pStyle w:val="ListParagraph"/>
+      </w:pPr>
+    </w:p>
+    <w:p>
+      <w:pPr>
+        <w:pStyle w:val="ListParagraph"/>
+        <w:numPr>
+          <w:ilvl w:val="0"/>
+          <w:numId w:val="1"/>
+        </w:numPr>
+      </w:pPr>
+      <w:r>
+        <w:t>What is the minimum passing mark for the radiation safety training?</w:t>
+      </w:r>
+    </w:p>
+    <w:p>
+      <w:pPr>
+        <w:pStyle w:val="ListParagraph"/>
+      </w:pPr>
+      <w:r>
+        <w:t>Section 2.4.3</w:t>
+      </w:r>
+    </w:p>
+    <w:p>
+      <w:pPr>
+        <w:pStyle w:val="ListParagraph"/>
+      </w:pPr>
+    </w:p>
+    <w:p>
+      <w:pPr>
+        <w:pStyle w:val="ListParagraph"/>
+        <w:numPr>
+          <w:ilvl w:val="0"/>
+          <w:numId w:val="1"/>
+        </w:numPr>
+      </w:pPr>
+      <w:r>
+        <w:t xml:space="preserve">What happens if </w:t>
+      </w:r>
+      <w:proofErr w:type="gramStart"/>
+      <w:r>
+        <w:t>a sealed</w:t>
+      </w:r>
+      <w:proofErr w:type="gramEnd"/>
+      <w:r>
+        <w:t xml:space="preserve"> sources </w:t>
+      </w:r>
+      <w:proofErr w:type="gramStart"/>
+      <w:r>
+        <w:t>goes</w:t>
+      </w:r>
+      <w:proofErr w:type="gramEnd"/>
+      <w:r>
+        <w:t xml:space="preserve"> missing? </w:t>
+      </w:r>
+    </w:p>
+    <w:p>
+      <w:pPr>
+        <w:pStyle w:val="ListParagraph"/>
+      </w:pPr>
+      <w:r>
+        <w:t>Section 2.4.9</w:t>
+      </w:r>
+    </w:p>
+    <w:p>
+      <w:pPr>
+        <w:pStyle w:val="ListParagraph"/>
+      </w:pPr>
+      <w:r>
+        <w:t>Section 2.3.9</w:t>
+      </w:r>
+    </w:p>
+    <w:p>
+      <w:pPr>
+        <w:pStyle w:val="ListParagraph"/>
+      </w:pPr>
+    </w:p>
+    <w:p>
+      <w:pPr>
+        <w:pStyle w:val="ListParagraph"/>
+        <w:numPr>
+          <w:ilvl w:val="0"/>
+          <w:numId w:val="1"/>
+        </w:numPr>
+      </w:pPr>
+      <w:r>
+        <w:t xml:space="preserve">How do I calculate my detector’s efficiency? </w:t>
+      </w:r>
+    </w:p>
+    <w:p>
+      <w:pPr>
+        <w:pStyle w:val="ListParagraph"/>
+      </w:pPr>
+      <w:r>
+        <w:t>Section 2.4.6.4</w:t>
+      </w:r>
+    </w:p>
+    <w:p>
+      <w:pPr>
+        <w:pStyle w:val="ListParagraph"/>
+      </w:pPr>
+    </w:p>
+    <w:p>
+      <w:pPr>
+        <w:pStyle w:val="ListParagraph"/>
+        <w:numPr>
+          <w:ilvl w:val="0"/>
+          <w:numId w:val="1"/>
+        </w:numPr>
+      </w:pPr>
+      <w:r>
+        <w:t xml:space="preserve">What steps should be followed before the use of survey meter for contamination? </w:t>
+      </w:r>
+    </w:p>
+    <w:p>
+      <w:pPr>
+        <w:pStyle w:val="ListParagraph"/>
+      </w:pPr>
+      <w:r>
+        <w:t>Section 2.4.6.3</w:t>
+      </w:r>
+    </w:p>
+    <w:p>
+      <w:pPr>
+        <w:pStyle w:val="ListParagraph"/>
+      </w:pPr>
+    </w:p>
+    <w:p>
+      <w:pPr>
+        <w:pStyle w:val="ListParagraph"/>
+        <w:numPr>
+          <w:ilvl w:val="0"/>
+          <w:numId w:val="1"/>
+        </w:numPr>
+      </w:pPr>
+      <w:r>
+        <w:t xml:space="preserve">How do I calculate my contamination reading in Bq/cm^2? Can I get a sample calculation? </w:t>
+      </w:r>
+    </w:p>
+    <w:p>
+      <w:pPr>
+        <w:pStyle w:val="ListParagraph"/>
+      </w:pPr>
+      <w:r>
+        <w:t>Appendix 5</w:t>
+      </w:r>
+    </w:p>
+    <w:p>
+      <w:pPr>
+        <w:pStyle w:val="ListParagraph"/>
+      </w:pPr>
+    </w:p>
+    <w:p>
+      <w:pPr>
+        <w:pStyle w:val="ListParagraph"/>
+        <w:numPr>
+          <w:ilvl w:val="0"/>
+          <w:numId w:val="1"/>
+        </w:numPr>
+      </w:pPr>
+      <w:r>
+        <w:t xml:space="preserve">How do I perform contamination monitoring for low energy beta source? </w:t>
+      </w:r>
+    </w:p>
+    <w:p>
+      <w:pPr>
+        <w:pStyle w:val="ListParagraph"/>
+      </w:pPr>
+      <w:r>
+        <w:t>Section 2.4.6.2</w:t>
+      </w:r>
+    </w:p>
+    <w:p>
+      <w:pPr>
+        <w:pStyle w:val="ListParagraph"/>
+      </w:pPr>
+      <w:r>
+        <w:t>Section 2.3.6</w:t>
+      </w:r>
+    </w:p>
+    <w:p>
+      <w:pPr>
+        <w:pStyle w:val="ListParagraph"/>
+      </w:pPr>
+    </w:p>
+    <w:p>
+      <w:pPr>
+        <w:pStyle w:val="ListParagraph"/>
+        <w:numPr>
+          <w:ilvl w:val="0"/>
+          <w:numId w:val="1"/>
+        </w:numPr>
+      </w:pPr>
+      <w:r>
+        <w:t xml:space="preserve">What is the policy for retention of records pertaining to radioactive use? </w:t>
+      </w:r>
+    </w:p>
+    <w:p>
+      <w:pPr>
+        <w:pStyle w:val="ListParagraph"/>
+      </w:pPr>
+      <w:r>
+        <w:t>Section 2.3.16</w:t>
+      </w:r>
+    </w:p>
+    <w:p>
+      <w:pPr>
+        <w:pStyle w:val="ListParagraph"/>
+      </w:pPr>
+      <w:r>
+        <w:t>Section 2.4.16</w:t>
+      </w:r>
+    </w:p>
+    <w:p>
+      <w:pPr>
+        <w:pStyle w:val="ListParagraph"/>
+      </w:pPr>
+    </w:p>
+    <w:p>
+      <w:pPr>
+        <w:pStyle w:val="ListParagraph"/>
+        <w:numPr>
+          <w:ilvl w:val="0"/>
+          <w:numId w:val="1"/>
+        </w:numPr>
+      </w:pPr>
+      <w:r>
+        <w:t>What type of records are required to be retained by both the Permit holder and the RSO?</w:t>
+      </w:r>
+    </w:p>
+    <w:p>
+      <w:pPr>
+        <w:pStyle w:val="ListParagraph"/>
+      </w:pPr>
+      <w:r>
+        <w:lastRenderedPageBreak/>
+        <w:t>Section 2.4.23</w:t>
+      </w:r>
+    </w:p>
+    <w:p>
+      <w:pPr>
+        <w:pStyle w:val="ListParagraph"/>
+      </w:pPr>
+    </w:p>
+    <w:p>
+      <w:pPr>
+        <w:pStyle w:val="ListParagraph"/>
+        <w:numPr>
+          <w:ilvl w:val="0"/>
+          <w:numId w:val="1"/>
+        </w:numPr>
+      </w:pPr>
+      <w:r>
+        <w:t xml:space="preserve">What are the procedures that an RSO should follow prior to disposing </w:t>
+      </w:r>
+      <w:proofErr w:type="gramStart"/>
+      <w:r>
+        <w:t>off</w:t>
+      </w:r>
+      <w:proofErr w:type="gramEnd"/>
+      <w:r>
+        <w:t xml:space="preserve"> records? </w:t>
+      </w:r>
+    </w:p>
+    <w:p>
+      <w:pPr>
+        <w:pStyle w:val="ListParagraph"/>
+      </w:pPr>
+      <w:r>
+        <w:t>Section 2.4.23</w:t>
+      </w:r>
+    </w:p>
+    <w:p>
+      <w:pPr>
+        <w:pStyle w:val="ListParagraph"/>
+      </w:pPr>
+      <w:r>
+        <w:t>Section 2.4.16</w:t>
+      </w:r>
+    </w:p>
+    <w:p>
+      <w:pPr>
+        <w:pStyle w:val="ListParagraph"/>
+      </w:pPr>
+      <w:r>
+        <w:t>Section 2.3.16</w:t>
+      </w:r>
+    </w:p>
+    <w:p>
+      <w:pPr>
+        <w:pStyle w:val="ListParagraph"/>
+      </w:pPr>
+    </w:p>
+    <w:p>
+      <w:pPr>
+        <w:pStyle w:val="ListParagraph"/>
+        <w:numPr>
+          <w:ilvl w:val="0"/>
+          <w:numId w:val="1"/>
+        </w:numPr>
+      </w:pPr>
+      <w:r>
+        <w:t xml:space="preserve">What are the retention periods for different types of records? </w:t>
+      </w:r>
+    </w:p>
+    <w:p>
+      <w:pPr>
+        <w:pStyle w:val="ListParagraph"/>
+      </w:pPr>
+      <w:r>
+        <w:t xml:space="preserve">Section 2.4.23 </w:t>
+      </w:r>
+    </w:p>
+    <w:p>
+      <w:pPr>
+        <w:pStyle w:val="ListParagraph"/>
+      </w:pPr>
+      <w:r>
+        <w:t>Section 2.3.22</w:t>
       </w:r>
     </w:p>
     <w:p>
@@ -439,47 +1131,475 @@
       </w:pPr>
       <w:r>
         <w:rPr/>
-        <w:t xml:space="preserve">What are the procedures for decommissioning a lab that worked with </w:t>
+        <w:t xml:space="preserve">What is the policy </w:t>
       </w:r>
       <w:r>
         <w:rPr/>
-        <w:t>radionu</w:t>
+        <w:t>pertaining to</w:t>
       </w:r>
       <w:r>
         <w:rPr/>
-        <w:t>clides</w:t>
-      </w:r>
+        <w:t xml:space="preserve"> declaring dormancy status? </w:t>
+      </w:r>
+    </w:p>
+    <w:p>
+      <w:pPr>
+        <w:pStyle w:val="ListParagraph"/>
+        <w:ind w:left="720"/>
+      </w:pPr>
       <w:r>
         <w:rPr/>
+        <w:t>Section 2.4.21.4</w:t>
+      </w:r>
+    </w:p>
+    <w:p>
+      <w:pPr>
+        <w:pStyle w:val="ListParagraph"/>
+        <w:ind w:left="720"/>
+      </w:pPr>
+    </w:p>
+    <w:p>
+      <w:pPr>
+        <w:pStyle w:val="ListParagraph"/>
+        <w:numPr>
+          <w:ilvl w:val="0"/>
+          <w:numId w:val="1"/>
+        </w:numPr>
+      </w:pPr>
+      <w:r>
+        <w:t xml:space="preserve">How often should each lab containing unsealed or sealed sources be inspected? </w:t>
+      </w:r>
+    </w:p>
+    <w:p>
+      <w:pPr>
+        <w:pStyle w:val="ListParagraph"/>
+      </w:pPr>
+      <w:r>
+        <w:t>Section 2.4.19</w:t>
+      </w:r>
+    </w:p>
+    <w:p>
+      <w:pPr>
+        <w:pStyle w:val="ListParagraph"/>
+      </w:pPr>
+      <w:r>
+        <w:t>Section 2.3.19</w:t>
+      </w:r>
+    </w:p>
+    <w:p>
+      <w:pPr>
+        <w:pStyle w:val="ListParagraph"/>
+      </w:pPr>
+    </w:p>
+    <w:p>
+      <w:pPr>
+        <w:pStyle w:val="ListParagraph"/>
+        <w:numPr>
+          <w:ilvl w:val="0"/>
+          <w:numId w:val="1"/>
+        </w:numPr>
+      </w:pPr>
+      <w:r>
+        <w:t xml:space="preserve">What is the policy on administering </w:t>
+      </w:r>
+      <w:proofErr w:type="gramStart"/>
+      <w:r>
+        <w:t>radionuclides</w:t>
+      </w:r>
+      <w:proofErr w:type="gramEnd"/>
+      <w:r>
+        <w:t xml:space="preserve"> to animals?</w:t>
+      </w:r>
+    </w:p>
+    <w:p>
+      <w:pPr>
+        <w:pStyle w:val="ListParagraph"/>
+      </w:pPr>
+      <w:r>
+        <w:t>Section 2.5</w:t>
+      </w:r>
+    </w:p>
+    <w:p>
+      <w:pPr>
+        <w:pStyle w:val="ListParagraph"/>
+      </w:pPr>
+    </w:p>
+    <w:p>
+      <w:pPr>
+        <w:pStyle w:val="ListParagraph"/>
+        <w:numPr>
+          <w:ilvl w:val="0"/>
+          <w:numId w:val="1"/>
+        </w:numPr>
+      </w:pPr>
+      <w:r>
+        <w:t xml:space="preserve">How should we get rid of both short lived </w:t>
+      </w:r>
+      <w:proofErr w:type="gramStart"/>
+      <w:r>
+        <w:t>or</w:t>
+      </w:r>
+      <w:proofErr w:type="gramEnd"/>
+      <w:r>
+        <w:t xml:space="preserve"> long lived animal waste?</w:t>
+      </w:r>
+    </w:p>
+    <w:p>
+      <w:pPr>
+        <w:pStyle w:val="ListParagraph"/>
+      </w:pPr>
+      <w:r>
+        <w:t>Section 2.5</w:t>
+      </w:r>
+    </w:p>
+    <w:p>
+      <w:pPr>
+        <w:pStyle w:val="ListParagraph"/>
+      </w:pPr>
+      <w:r>
+        <w:t>Section 2.4.13.1</w:t>
+      </w:r>
+    </w:p>
+    <w:p>
+      <w:pPr>
+        <w:pStyle w:val="ListParagraph"/>
+      </w:pPr>
+    </w:p>
+    <w:p>
+      <w:pPr>
+        <w:pStyle w:val="ListParagraph"/>
+        <w:numPr>
+          <w:ilvl w:val="0"/>
+          <w:numId w:val="1"/>
+        </w:numPr>
+      </w:pPr>
+      <w:r>
+        <w:t xml:space="preserve">What are the procedures for handling minor and major spills? </w:t>
+      </w:r>
+    </w:p>
+    <w:p>
+      <w:pPr>
+        <w:pStyle w:val="ListParagraph"/>
+      </w:pPr>
+      <w:r>
+        <w:rPr/>
+        <w:t xml:space="preserve">Section </w:t>
+      </w:r>
+      <w:r>
+        <w:rPr/>
+        <w:t>2.4.14.1</w:t>
+      </w:r>
+    </w:p>
+    <w:p>
+      <w:pPr>
+        <w:pStyle w:val="ListParagraph"/>
+      </w:pPr>
+    </w:p>
+    <w:p>
+      <w:pPr>
+        <w:pStyle w:val="ListParagraph"/>
+        <w:numPr>
+          <w:ilvl w:val="0"/>
+          <w:numId w:val="1"/>
+        </w:numPr>
+      </w:pPr>
+      <w:r>
+        <w:t xml:space="preserve">What is the time frame for notifying CNSC in case of a major spill or incident? </w:t>
+      </w:r>
+    </w:p>
+    <w:p>
+      <w:pPr>
+        <w:pStyle w:val="ListParagraph"/>
+      </w:pPr>
+      <w:r>
+        <w:t>Section 2.4.16</w:t>
+      </w:r>
+    </w:p>
+    <w:p>
+      <w:pPr>
+        <w:pStyle w:val="ListParagraph"/>
+      </w:pPr>
+      <w:r>
+        <w:t>Section 2.4.14.3</w:t>
+      </w:r>
+    </w:p>
+    <w:p>
+      <w:pPr>
+        <w:pStyle w:val="ListParagraph"/>
+      </w:pPr>
+      <w:r>
+        <w:t>Section 2.4.22</w:t>
+      </w:r>
+    </w:p>
+    <w:p>
+      <w:pPr>
+        <w:pStyle w:val="ListParagraph"/>
+      </w:pPr>
+    </w:p>
+    <w:p>
+      <w:pPr>
+        <w:pStyle w:val="ListParagraph"/>
+        <w:numPr>
+          <w:ilvl w:val="0"/>
+          <w:numId w:val="1"/>
+        </w:numPr>
+      </w:pPr>
+      <w:r>
+        <w:t>What are the procedures for purchasing new radioactive material?</w:t>
+      </w:r>
+    </w:p>
+    <w:p>
+      <w:pPr>
+        <w:pStyle w:val="ListParagraph"/>
+      </w:pPr>
+      <w:r>
+        <w:t>Section 2.4.12.1</w:t>
+      </w:r>
+    </w:p>
+    <w:p>
+      <w:pPr>
+        <w:pStyle w:val="ListParagraph"/>
+      </w:pPr>
+      <w:r>
+        <w:t>Section 2.3.12.1</w:t>
+      </w:r>
+    </w:p>
+    <w:p>
+      <w:pPr>
+        <w:pStyle w:val="ListParagraph"/>
+      </w:pPr>
+    </w:p>
+    <w:p>
+      <w:pPr>
+        <w:pStyle w:val="ListParagraph"/>
+      </w:pPr>
+    </w:p>
+    <w:p>
+      <w:pPr>
+        <w:pStyle w:val="ListParagraph"/>
+        <w:numPr>
+          <w:ilvl w:val="0"/>
+          <w:numId w:val="1"/>
+        </w:numPr>
+      </w:pPr>
+      <w:r>
+        <w:lastRenderedPageBreak/>
+        <w:t xml:space="preserve">What is the code required for purchasing radioactive material via </w:t>
+      </w:r>
+      <w:proofErr w:type="spellStart"/>
+      <w:r>
+        <w:t>Iprocurement</w:t>
+      </w:r>
+      <w:proofErr w:type="spellEnd"/>
+      <w:r>
         <w:t>?</w:t>
       </w:r>
     </w:p>
     <w:p>
       <w:pPr>
         <w:pStyle w:val="ListParagraph"/>
-        <w:ind w:left="720"/>
-      </w:pPr>
-      <w:r>
-        <w:rPr/>
-        <w:t>Section 2.4.15</w:t>
-      </w:r>
-    </w:p>
-    <w:p>
-      <w:pPr>
-        <w:pStyle w:val="ListParagraph"/>
-        <w:ind w:left="720"/>
-      </w:pPr>
-    </w:p>
-    <w:p>
-      <w:pPr>
-        <w:pStyle w:val="ListParagraph"/>
-        <w:numPr>
-          <w:ilvl w:val="0"/>
-          <w:numId w:val="1"/>
-        </w:numPr>
-      </w:pPr>
-      <w:r>
-        <w:t xml:space="preserve">Who is classified as a Nuclear Energy worker at the University of Guelph? </w:t>
+      </w:pPr>
+      <w:r>
+        <w:t>Section 2.4.12.1</w:t>
+      </w:r>
+    </w:p>
+    <w:p>
+      <w:pPr>
+        <w:pStyle w:val="ListParagraph"/>
+      </w:pPr>
+    </w:p>
+    <w:p>
+      <w:pPr>
+        <w:pStyle w:val="ListParagraph"/>
+        <w:numPr>
+          <w:ilvl w:val="0"/>
+          <w:numId w:val="1"/>
+        </w:numPr>
+      </w:pPr>
+      <w:r>
+        <w:t xml:space="preserve">How is the inventory of nuclear substances to be maintained? </w:t>
+      </w:r>
+    </w:p>
+    <w:p>
+      <w:pPr>
+        <w:pStyle w:val="ListParagraph"/>
+      </w:pPr>
+      <w:r>
+        <w:t>Section 2.4.12.2</w:t>
+      </w:r>
+    </w:p>
+    <w:p>
+      <w:pPr>
+        <w:pStyle w:val="ListParagraph"/>
+      </w:pPr>
+      <w:r>
+        <w:t>Section 2.3.12.2</w:t>
+      </w:r>
+    </w:p>
+    <w:p>
+      <w:pPr>
+        <w:pStyle w:val="ListParagraph"/>
+      </w:pPr>
+    </w:p>
+    <w:p>
+      <w:pPr>
+        <w:pStyle w:val="ListParagraph"/>
+        <w:numPr>
+          <w:ilvl w:val="0"/>
+          <w:numId w:val="1"/>
+        </w:numPr>
+      </w:pPr>
+      <w:r>
+        <w:t>Where can I find inventory forms?</w:t>
+      </w:r>
+    </w:p>
+    <w:p>
+      <w:pPr>
+        <w:pStyle w:val="ListParagraph"/>
+      </w:pPr>
+      <w:r>
+        <w:t>Appendix 6 and 7</w:t>
+      </w:r>
+    </w:p>
+    <w:p>
+      <w:pPr>
+        <w:pStyle w:val="ListParagraph"/>
+      </w:pPr>
+      <w:r>
+        <w:t>Section 2.4.12.2</w:t>
+      </w:r>
+    </w:p>
+    <w:p>
+      <w:pPr>
+        <w:pStyle w:val="ListParagraph"/>
+      </w:pPr>
+    </w:p>
+    <w:p>
+      <w:pPr>
+        <w:pStyle w:val="ListParagraph"/>
+        <w:numPr>
+          <w:ilvl w:val="0"/>
+          <w:numId w:val="1"/>
+        </w:numPr>
+      </w:pPr>
+      <w:r>
+        <w:t xml:space="preserve">How many different types of inventory forms are required? </w:t>
+      </w:r>
+    </w:p>
+    <w:p>
+      <w:pPr>
+        <w:pStyle w:val="ListParagraph"/>
+      </w:pPr>
+      <w:r>
+        <w:t>Section 2.4.12.2</w:t>
+      </w:r>
+    </w:p>
+    <w:p>
+      <w:pPr>
+        <w:pStyle w:val="ListParagraph"/>
+      </w:pPr>
+      <w:r>
+        <w:t>Appendix 6 and 7</w:t>
+      </w:r>
+    </w:p>
+    <w:p>
+      <w:pPr>
+        <w:pStyle w:val="ListParagraph"/>
+      </w:pPr>
+    </w:p>
+    <w:p>
+      <w:pPr>
+        <w:pStyle w:val="ListParagraph"/>
+        <w:numPr>
+          <w:ilvl w:val="0"/>
+          <w:numId w:val="1"/>
+        </w:numPr>
+      </w:pPr>
+      <w:r>
+        <w:t xml:space="preserve">What is the policy on storage of radioactive material or nuclear substances? </w:t>
+      </w:r>
+    </w:p>
+    <w:p>
+      <w:pPr>
+        <w:pStyle w:val="ListParagraph"/>
+      </w:pPr>
+      <w:r>
+        <w:t>Section 2.4.12.3</w:t>
+      </w:r>
+    </w:p>
+    <w:p>
+      <w:pPr>
+        <w:pStyle w:val="ListParagraph"/>
+      </w:pPr>
+    </w:p>
+    <w:p>
+      <w:pPr>
+        <w:pStyle w:val="ListParagraph"/>
+        <w:numPr>
+          <w:ilvl w:val="0"/>
+          <w:numId w:val="1"/>
+        </w:numPr>
+      </w:pPr>
+      <w:r>
+        <w:t xml:space="preserve">Where can I find signage and postings including room designation posters, spill procedure posters, guidelines for handling packages containing nuclear substances? </w:t>
+      </w:r>
+    </w:p>
+    <w:p>
+      <w:pPr>
+        <w:pStyle w:val="ListParagraph"/>
+      </w:pPr>
+      <w:r>
+        <w:t>Appendix 13</w:t>
+      </w:r>
+    </w:p>
+    <w:p>
+      <w:pPr>
+        <w:pStyle w:val="ListParagraph"/>
+      </w:pPr>
+    </w:p>
+    <w:p>
+      <w:pPr>
+        <w:pStyle w:val="ListParagraph"/>
+        <w:numPr>
+          <w:ilvl w:val="0"/>
+          <w:numId w:val="1"/>
+        </w:numPr>
+      </w:pPr>
+      <w:r>
+        <w:t xml:space="preserve">What are the signage requirements for labeling a radioactive container? </w:t>
+      </w:r>
+    </w:p>
+    <w:p>
+      <w:pPr>
+        <w:pStyle w:val="ListParagraph"/>
+      </w:pPr>
+      <w:r>
+        <w:t>Section 2.3.17.1</w:t>
+      </w:r>
+    </w:p>
+    <w:p>
+      <w:pPr>
+        <w:pStyle w:val="ListParagraph"/>
+      </w:pPr>
+      <w:r>
+        <w:t>Section 2.4.13.1</w:t>
+      </w:r>
+    </w:p>
+    <w:p>
+      <w:pPr>
+        <w:pStyle w:val="ListParagraph"/>
+      </w:pPr>
+    </w:p>
+    <w:p>
+      <w:pPr>
+        <w:pStyle w:val="ListParagraph"/>
+        <w:numPr>
+          <w:ilvl w:val="0"/>
+          <w:numId w:val="1"/>
+        </w:numPr>
+      </w:pPr>
+      <w:r>
+        <w:t xml:space="preserve">What information should be on the radioactive signage? </w:t>
       </w:r>
     </w:p>
     <w:p>
@@ -490,883 +1610,98 @@
         <w:t xml:space="preserve">Section </w:t>
       </w:r>
       <w:r>
-        <w:t>2.3.2.1</w:t>
-      </w:r>
-    </w:p>
-    <w:p>
-      <w:pPr>
-        <w:pStyle w:val="ListParagraph"/>
-      </w:pPr>
-    </w:p>
-    <w:p>
-      <w:pPr>
-        <w:pStyle w:val="ListParagraph"/>
-        <w:numPr>
-          <w:ilvl w:val="0"/>
-          <w:numId w:val="1"/>
-        </w:numPr>
-        <w:ind/>
-        <w:rPr/>
-      </w:pPr>
-      <w:r>
-        <w:rPr/>
-        <w:t xml:space="preserve">What are the notification requirements for a Nuclear Energy Worker? </w:t>
-      </w:r>
-    </w:p>
-    <w:p>
-      <w:pPr>
-        <w:pStyle w:val="ListParagraph"/>
-        <w:ind w:left="720"/>
-      </w:pPr>
-      <w:r>
-        <w:rPr/>
-        <w:t xml:space="preserve">Section 2.4.2.2 </w:t>
-      </w:r>
-    </w:p>
-    <w:p>
-      <w:pPr>
-        <w:pStyle w:val="ListParagraph"/>
-        <w:ind w:left="720"/>
-      </w:pPr>
-    </w:p>
-    <w:p>
-      <w:pPr>
-        <w:pStyle w:val="ListParagraph"/>
-        <w:numPr>
-          <w:ilvl w:val="0"/>
-          <w:numId w:val="1"/>
-        </w:numPr>
-      </w:pPr>
-      <w:r>
-        <w:t xml:space="preserve">Where can I find a copy of the Nuclear Energy Worker? </w:t>
-      </w:r>
-    </w:p>
-    <w:p>
-      <w:pPr>
-        <w:pStyle w:val="ListParagraph"/>
-      </w:pPr>
-      <w:r>
-        <w:t>Appendix 14</w:t>
-      </w:r>
-    </w:p>
-    <w:p>
-      <w:pPr>
-        <w:pStyle w:val="ListParagraph"/>
-      </w:pPr>
-    </w:p>
-    <w:p>
-      <w:pPr>
-        <w:pStyle w:val="ListParagraph"/>
-        <w:numPr>
-          <w:ilvl w:val="0"/>
-          <w:numId w:val="1"/>
-        </w:numPr>
-      </w:pPr>
-      <w:r>
-        <w:t xml:space="preserve">As a Nuclear Energy Worker, how often should I be notified of my exposure levels? </w:t>
-      </w:r>
-    </w:p>
-    <w:p>
-      <w:pPr>
-        <w:pStyle w:val="ListParagraph"/>
-      </w:pPr>
-      <w:r>
-        <w:t>Section 2.4.2.2</w:t>
-      </w:r>
-    </w:p>
-    <w:p>
-      <w:pPr>
-        <w:pStyle w:val="ListParagraph"/>
-      </w:pPr>
-    </w:p>
-    <w:p>
-      <w:pPr>
-        <w:pStyle w:val="ListParagraph"/>
-        <w:numPr>
-          <w:ilvl w:val="0"/>
-          <w:numId w:val="1"/>
-        </w:numPr>
-      </w:pPr>
-      <w:r>
-        <w:t xml:space="preserve">What are the training requirements for users working with radioisotopes? </w:t>
-      </w:r>
-    </w:p>
-    <w:p>
-      <w:pPr>
-        <w:pStyle w:val="ListParagraph"/>
-      </w:pPr>
-      <w:r>
-        <w:t xml:space="preserve">Section 2.3.3 </w:t>
-      </w:r>
-    </w:p>
-    <w:p>
-      <w:pPr>
-        <w:pStyle w:val="ListParagraph"/>
-      </w:pPr>
-    </w:p>
-    <w:p>
-      <w:pPr>
-        <w:pStyle w:val="ListParagraph"/>
-        <w:numPr>
-          <w:ilvl w:val="0"/>
-          <w:numId w:val="1"/>
-        </w:numPr>
-      </w:pPr>
-      <w:r>
-        <w:t xml:space="preserve">What is the list of topics that are covered in the Radiation safety training? </w:t>
-      </w:r>
-    </w:p>
-    <w:p>
-      <w:pPr>
-        <w:pStyle w:val="ListParagraph"/>
-      </w:pPr>
-      <w:r>
-        <w:t>Section 2.3.3.1</w:t>
-      </w:r>
-    </w:p>
-    <w:p>
-      <w:pPr>
-        <w:pStyle w:val="ListParagraph"/>
-      </w:pPr>
-    </w:p>
-    <w:p>
-      <w:pPr>
-        <w:pStyle w:val="ListParagraph"/>
-        <w:numPr>
-          <w:ilvl w:val="0"/>
-          <w:numId w:val="1"/>
-        </w:numPr>
-      </w:pPr>
-      <w:r>
-        <w:t>What is the minimum passing mark for the radiation safety training?</w:t>
-      </w:r>
-    </w:p>
-    <w:p>
-      <w:pPr>
-        <w:pStyle w:val="ListParagraph"/>
-      </w:pPr>
-      <w:r>
-        <w:t>Section 2.4.3</w:t>
-      </w:r>
-    </w:p>
-    <w:p>
-      <w:pPr>
-        <w:pStyle w:val="ListParagraph"/>
-      </w:pPr>
-    </w:p>
-    <w:p>
-      <w:pPr>
-        <w:pStyle w:val="ListParagraph"/>
-        <w:numPr>
-          <w:ilvl w:val="0"/>
-          <w:numId w:val="1"/>
-        </w:numPr>
-      </w:pPr>
-      <w:r>
-        <w:t xml:space="preserve">What happens if </w:t>
+        <w:t>2.3.17</w:t>
+      </w:r>
+    </w:p>
+    <w:p>
+      <w:pPr>
+        <w:pStyle w:val="ListParagraph"/>
+      </w:pPr>
+      <w:r>
+        <w:t>Section 2.4.13.1</w:t>
+      </w:r>
+    </w:p>
+    <w:p>
+      <w:pPr>
+        <w:pStyle w:val="ListParagraph"/>
+      </w:pPr>
+    </w:p>
+    <w:p>
+      <w:pPr>
+        <w:pStyle w:val="ListParagraph"/>
+        <w:numPr>
+          <w:ilvl w:val="0"/>
+          <w:numId w:val="1"/>
+        </w:numPr>
+      </w:pPr>
+      <w:r>
+        <w:t xml:space="preserve">At </w:t>
       </w:r>
       <w:proofErr w:type="gramStart"/>
       <w:r>
-        <w:t>a sealed</w:t>
+        <w:t>what dose</w:t>
       </w:r>
       <w:proofErr w:type="gramEnd"/>
       <w:r>
-        <w:t xml:space="preserve"> sources </w:t>
-      </w:r>
-      <w:proofErr w:type="gramStart"/>
-      <w:r>
-        <w:t>goes</w:t>
-      </w:r>
-      <w:proofErr w:type="gramEnd"/>
-      <w:r>
-        <w:t xml:space="preserve"> missing? </w:t>
-      </w:r>
-    </w:p>
-    <w:p>
-      <w:pPr>
-        <w:pStyle w:val="ListParagraph"/>
-      </w:pPr>
-      <w:r>
-        <w:t>Section 2.4.9</w:t>
-      </w:r>
-    </w:p>
-    <w:p>
-      <w:pPr>
-        <w:pStyle w:val="ListParagraph"/>
-      </w:pPr>
-    </w:p>
-    <w:p>
-      <w:pPr>
-        <w:pStyle w:val="ListParagraph"/>
-        <w:numPr>
-          <w:ilvl w:val="0"/>
-          <w:numId w:val="1"/>
-        </w:numPr>
-      </w:pPr>
-      <w:r>
-        <w:t xml:space="preserve">How do I calculate my detector’s efficiency? </w:t>
-      </w:r>
-    </w:p>
-    <w:p>
-      <w:pPr>
-        <w:pStyle w:val="ListParagraph"/>
+        <w:t xml:space="preserve"> rate is radioactive signage required? </w:t>
+      </w:r>
+    </w:p>
+    <w:p>
+      <w:pPr>
+        <w:pStyle w:val="ListParagraph"/>
+      </w:pPr>
+      <w:r>
+        <w:t>Section 2.3.17</w:t>
+      </w:r>
+    </w:p>
+    <w:p>
+      <w:pPr>
+        <w:pStyle w:val="ListParagraph"/>
+      </w:pPr>
+      <w:r>
+        <w:t>Section 2.4.17</w:t>
+      </w:r>
+    </w:p>
+    <w:p>
+      <w:pPr>
+        <w:pStyle w:val="ListParagraph"/>
+      </w:pPr>
+    </w:p>
+    <w:p>
+      <w:pPr>
+        <w:pStyle w:val="ListParagraph"/>
+        <w:numPr>
+          <w:ilvl w:val="0"/>
+          <w:numId w:val="1"/>
+        </w:numPr>
+      </w:pPr>
+      <w:r>
+        <w:t xml:space="preserve">Where can I find the contact information of CNSC duty officer? </w:t>
+      </w:r>
+    </w:p>
+    <w:p>
+      <w:pPr>
+        <w:pStyle w:val="ListParagraph"/>
+      </w:pPr>
+      <w:r>
+        <w:t>Section 2.3.14</w:t>
+      </w:r>
+    </w:p>
+    <w:p>
+      <w:pPr>
+        <w:pStyle w:val="ListParagraph"/>
+      </w:pPr>
+    </w:p>
+    <w:p>
+      <w:pPr>
+        <w:pStyle w:val="ListParagraph"/>
+        <w:numPr>
+          <w:ilvl w:val="0"/>
+          <w:numId w:val="1"/>
+        </w:numPr>
       </w:pPr>
       <w:r>
         <w:lastRenderedPageBreak/>
-        <w:t>Section 2.4.6.4</w:t>
-      </w:r>
-    </w:p>
-    <w:p>
-      <w:pPr>
-        <w:pStyle w:val="ListParagraph"/>
-      </w:pPr>
-    </w:p>
-    <w:p>
-      <w:pPr>
-        <w:pStyle w:val="ListParagraph"/>
-        <w:numPr>
-          <w:ilvl w:val="0"/>
-          <w:numId w:val="1"/>
-        </w:numPr>
-      </w:pPr>
-      <w:r>
-        <w:t xml:space="preserve">What steps should be followed before the use of survey meter for contamination? </w:t>
-      </w:r>
-    </w:p>
-    <w:p>
-      <w:pPr>
-        <w:pStyle w:val="ListParagraph"/>
-      </w:pPr>
-      <w:r>
-        <w:t>Section 2.4.6.3</w:t>
-      </w:r>
-    </w:p>
-    <w:p>
-      <w:pPr>
-        <w:pStyle w:val="ListParagraph"/>
-      </w:pPr>
-    </w:p>
-    <w:p>
-      <w:pPr>
-        <w:pStyle w:val="ListParagraph"/>
-        <w:numPr>
-          <w:ilvl w:val="0"/>
-          <w:numId w:val="1"/>
-        </w:numPr>
-      </w:pPr>
-      <w:r>
-        <w:t xml:space="preserve">How do I calculate my contamination reading in Bq/cm^2? Can I get a sample calculation? </w:t>
-      </w:r>
-    </w:p>
-    <w:p>
-      <w:pPr>
-        <w:pStyle w:val="ListParagraph"/>
-      </w:pPr>
-      <w:r>
-        <w:t>Appendix 5</w:t>
-      </w:r>
-    </w:p>
-    <w:p>
-      <w:pPr>
-        <w:pStyle w:val="ListParagraph"/>
-      </w:pPr>
-    </w:p>
-    <w:p>
-      <w:pPr>
-        <w:pStyle w:val="ListParagraph"/>
-        <w:numPr>
-          <w:ilvl w:val="0"/>
-          <w:numId w:val="1"/>
-        </w:numPr>
-      </w:pPr>
-      <w:r>
-        <w:t xml:space="preserve">How do I perform contamination monitoring for low energy beta source? </w:t>
-      </w:r>
-    </w:p>
-    <w:p>
-      <w:pPr>
-        <w:pStyle w:val="ListParagraph"/>
-      </w:pPr>
-      <w:r>
-        <w:t>Section 2.4.6.2</w:t>
-      </w:r>
-    </w:p>
-    <w:p>
-      <w:pPr>
-        <w:pStyle w:val="ListParagraph"/>
-      </w:pPr>
-    </w:p>
-    <w:p>
-      <w:pPr>
-        <w:pStyle w:val="ListParagraph"/>
-        <w:numPr>
-          <w:ilvl w:val="0"/>
-          <w:numId w:val="1"/>
-        </w:numPr>
-      </w:pPr>
-      <w:r>
-        <w:t xml:space="preserve">What is the policy for retention of records pertaining to radioactive use? </w:t>
-      </w:r>
-    </w:p>
-    <w:p>
-      <w:pPr>
-        <w:pStyle w:val="ListParagraph"/>
-      </w:pPr>
-      <w:r>
-        <w:t>Section 2.3.16</w:t>
-      </w:r>
-    </w:p>
-    <w:p>
-      <w:pPr>
-        <w:pStyle w:val="ListParagraph"/>
-      </w:pPr>
-    </w:p>
-    <w:p>
-      <w:pPr>
-        <w:pStyle w:val="ListParagraph"/>
-        <w:numPr>
-          <w:ilvl w:val="0"/>
-          <w:numId w:val="1"/>
-        </w:numPr>
-      </w:pPr>
-      <w:r>
-        <w:t>What type of records are required to be retained by both the Permit holder and the RSO?</w:t>
-      </w:r>
-    </w:p>
-    <w:p>
-      <w:pPr>
-        <w:pStyle w:val="ListParagraph"/>
-      </w:pPr>
-      <w:r>
-        <w:t>Section 2.4.23</w:t>
-      </w:r>
-    </w:p>
-    <w:p>
-      <w:pPr>
-        <w:pStyle w:val="ListParagraph"/>
-      </w:pPr>
-    </w:p>
-    <w:p>
-      <w:pPr>
-        <w:pStyle w:val="ListParagraph"/>
-        <w:numPr>
-          <w:ilvl w:val="0"/>
-          <w:numId w:val="1"/>
-        </w:numPr>
-      </w:pPr>
-      <w:r>
-        <w:t xml:space="preserve">What are the procedures that an RSO should follow prior to disposing </w:t>
-      </w:r>
-      <w:proofErr w:type="gramStart"/>
-      <w:r>
-        <w:t>off</w:t>
-      </w:r>
-      <w:proofErr w:type="gramEnd"/>
-      <w:r>
-        <w:t xml:space="preserve"> records? </w:t>
-      </w:r>
-    </w:p>
-    <w:p>
-      <w:pPr>
-        <w:pStyle w:val="ListParagraph"/>
-      </w:pPr>
-      <w:r>
-        <w:t>Section 2.4.23</w:t>
-      </w:r>
-    </w:p>
-    <w:p>
-      <w:pPr>
-        <w:pStyle w:val="ListParagraph"/>
-      </w:pPr>
-    </w:p>
-    <w:p>
-      <w:pPr>
-        <w:pStyle w:val="ListParagraph"/>
-        <w:numPr>
-          <w:ilvl w:val="0"/>
-          <w:numId w:val="1"/>
-        </w:numPr>
-      </w:pPr>
-      <w:r>
-        <w:t xml:space="preserve">What are the retention periods for different types of records? </w:t>
-      </w:r>
-    </w:p>
-    <w:p>
-      <w:pPr>
-        <w:pStyle w:val="ListParagraph"/>
-      </w:pPr>
-      <w:r>
-        <w:t xml:space="preserve">Section 2.4.23 </w:t>
-      </w:r>
-    </w:p>
-    <w:p>
-      <w:pPr>
-        <w:pStyle w:val="ListParagraph"/>
-      </w:pPr>
-    </w:p>
-    <w:p>
-      <w:pPr>
-        <w:pStyle w:val="ListParagraph"/>
-        <w:numPr>
-          <w:ilvl w:val="0"/>
-          <w:numId w:val="1"/>
-        </w:numPr>
-      </w:pPr>
-      <w:r>
-        <w:t xml:space="preserve">What is the policy pertaining to declaring dormancy status? </w:t>
-      </w:r>
-    </w:p>
-    <w:p>
-      <w:pPr>
-        <w:ind w:firstLine="720"/>
-      </w:pPr>
-      <w:r>
-        <w:t>Section 2.4.21.4</w:t>
-      </w:r>
-    </w:p>
-    <w:p>
-      <w:pPr>
-        <w:pStyle w:val="ListParagraph"/>
-        <w:numPr>
-          <w:ilvl w:val="0"/>
-          <w:numId w:val="1"/>
-        </w:numPr>
-      </w:pPr>
-      <w:r>
-        <w:t xml:space="preserve">How often should each lab containing unsealed or sealed sources be inspected? </w:t>
-      </w:r>
-    </w:p>
-    <w:p>
-      <w:pPr>
-        <w:pStyle w:val="ListParagraph"/>
-      </w:pPr>
-      <w:r>
-        <w:t>Section 2.4.19</w:t>
-      </w:r>
-    </w:p>
-    <w:p>
-      <w:pPr>
-        <w:pStyle w:val="ListParagraph"/>
-      </w:pPr>
-    </w:p>
-    <w:p>
-      <w:pPr>
-        <w:pStyle w:val="ListParagraph"/>
-        <w:numPr>
-          <w:ilvl w:val="0"/>
-          <w:numId w:val="1"/>
-        </w:numPr>
-      </w:pPr>
-      <w:r>
-        <w:t xml:space="preserve">What is the policy on administering </w:t>
-      </w:r>
-      <w:proofErr w:type="gramStart"/>
-      <w:r>
-        <w:t>radionuclides</w:t>
-      </w:r>
-      <w:proofErr w:type="gramEnd"/>
-      <w:r>
-        <w:t xml:space="preserve"> to animals?</w:t>
-      </w:r>
-    </w:p>
-    <w:p>
-      <w:pPr>
-        <w:pStyle w:val="ListParagraph"/>
-      </w:pPr>
-      <w:r>
-        <w:t>Section 2.5</w:t>
-      </w:r>
-    </w:p>
-    <w:p>
-      <w:pPr>
-        <w:pStyle w:val="ListParagraph"/>
-      </w:pPr>
-    </w:p>
-    <w:p>
-      <w:pPr>
-        <w:pStyle w:val="ListParagraph"/>
-        <w:numPr>
-          <w:ilvl w:val="0"/>
-          <w:numId w:val="1"/>
-        </w:numPr>
-      </w:pPr>
-      <w:r>
-        <w:t xml:space="preserve">How should we get rid of both short lived </w:t>
-      </w:r>
-      <w:proofErr w:type="gramStart"/>
-      <w:r>
-        <w:t>or</w:t>
-      </w:r>
-      <w:proofErr w:type="gramEnd"/>
-      <w:r>
-        <w:t xml:space="preserve"> long lived animal waste?</w:t>
-      </w:r>
-    </w:p>
-    <w:p>
-      <w:pPr>
-        <w:pStyle w:val="ListParagraph"/>
-      </w:pPr>
-      <w:r>
-        <w:t>Section 2.5</w:t>
-      </w:r>
-    </w:p>
-    <w:p>
-      <w:pPr>
-        <w:pStyle w:val="ListParagraph"/>
-      </w:pPr>
-    </w:p>
-    <w:p>
-      <w:pPr>
-        <w:pStyle w:val="ListParagraph"/>
-        <w:numPr>
-          <w:ilvl w:val="0"/>
-          <w:numId w:val="1"/>
-        </w:numPr>
-      </w:pPr>
-      <w:r>
-        <w:t xml:space="preserve">What are the procedures for handling minor and major spills? </w:t>
-      </w:r>
-    </w:p>
-    <w:p>
-      <w:pPr>
-        <w:pStyle w:val="ListParagraph"/>
-      </w:pPr>
-      <w:r>
-        <w:lastRenderedPageBreak/>
-        <w:t>2.4.14.1</w:t>
-      </w:r>
-    </w:p>
-    <w:p>
-      <w:pPr>
-        <w:pStyle w:val="ListParagraph"/>
-      </w:pPr>
-    </w:p>
-    <w:p>
-      <w:pPr>
-        <w:pStyle w:val="ListParagraph"/>
-        <w:numPr>
-          <w:ilvl w:val="0"/>
-          <w:numId w:val="1"/>
-        </w:numPr>
-      </w:pPr>
-      <w:r>
-        <w:t xml:space="preserve">What is the time frame for notifying CNSC in case of a major spill or incident? </w:t>
-      </w:r>
-    </w:p>
-    <w:p>
-      <w:pPr>
-        <w:pStyle w:val="ListParagraph"/>
-      </w:pPr>
-      <w:r>
-        <w:t>Section 2.4.16</w:t>
-      </w:r>
-    </w:p>
-    <w:p>
-      <w:pPr>
-        <w:pStyle w:val="ListParagraph"/>
-      </w:pPr>
-    </w:p>
-    <w:p>
-      <w:pPr>
-        <w:pStyle w:val="ListParagraph"/>
-        <w:numPr>
-          <w:ilvl w:val="0"/>
-          <w:numId w:val="1"/>
-        </w:numPr>
-      </w:pPr>
-      <w:r>
-        <w:t>What are the procedures for purchasing new radioactive material?</w:t>
-      </w:r>
-    </w:p>
-    <w:p>
-      <w:pPr>
-        <w:pStyle w:val="ListParagraph"/>
-      </w:pPr>
-      <w:r>
-        <w:t>Section 2.4.12.1</w:t>
-      </w:r>
-    </w:p>
-    <w:p>
-      <w:pPr>
-        <w:pStyle w:val="ListParagraph"/>
-      </w:pPr>
-    </w:p>
-    <w:p>
-      <w:pPr>
-        <w:pStyle w:val="ListParagraph"/>
-        <w:numPr>
-          <w:ilvl w:val="0"/>
-          <w:numId w:val="1"/>
-        </w:numPr>
-      </w:pPr>
-      <w:r>
-        <w:t xml:space="preserve">What is the code required for purchasing radioactive material via </w:t>
-      </w:r>
-      <w:proofErr w:type="spellStart"/>
-      <w:r>
-        <w:t>Iprocurement</w:t>
-      </w:r>
-      <w:proofErr w:type="spellEnd"/>
-      <w:r>
-        <w:t>?</w:t>
-      </w:r>
-    </w:p>
-    <w:p>
-      <w:pPr>
-        <w:pStyle w:val="ListParagraph"/>
-      </w:pPr>
-      <w:r>
-        <w:t>Section 2.4.12.1</w:t>
-      </w:r>
-    </w:p>
-    <w:p>
-      <w:pPr>
-        <w:pStyle w:val="ListParagraph"/>
-      </w:pPr>
-    </w:p>
-    <w:p>
-      <w:pPr>
-        <w:pStyle w:val="ListParagraph"/>
-        <w:numPr>
-          <w:ilvl w:val="0"/>
-          <w:numId w:val="1"/>
-        </w:numPr>
-      </w:pPr>
-      <w:r>
-        <w:t xml:space="preserve">How is the inventory of nuclear substances to be maintained? </w:t>
-      </w:r>
-    </w:p>
-    <w:p>
-      <w:pPr>
-        <w:pStyle w:val="ListParagraph"/>
-      </w:pPr>
-      <w:r>
-        <w:t>Section 2.4.12.2</w:t>
-      </w:r>
-    </w:p>
-    <w:p>
-      <w:pPr>
-        <w:pStyle w:val="ListParagraph"/>
-      </w:pPr>
-    </w:p>
-    <w:p>
-      <w:pPr>
-        <w:pStyle w:val="ListParagraph"/>
-        <w:numPr>
-          <w:ilvl w:val="0"/>
-          <w:numId w:val="1"/>
-        </w:numPr>
-      </w:pPr>
-      <w:r>
-        <w:t>Where can I find inventory forms?</w:t>
-      </w:r>
-    </w:p>
-    <w:p>
-      <w:pPr>
-        <w:pStyle w:val="ListParagraph"/>
-      </w:pPr>
-      <w:r>
-        <w:t>Appendix 6 and 7</w:t>
-      </w:r>
-    </w:p>
-    <w:p>
-      <w:pPr>
-        <w:pStyle w:val="ListParagraph"/>
-      </w:pPr>
-    </w:p>
-    <w:p>
-      <w:pPr>
-        <w:pStyle w:val="ListParagraph"/>
-        <w:numPr>
-          <w:ilvl w:val="0"/>
-          <w:numId w:val="1"/>
-        </w:numPr>
-      </w:pPr>
-      <w:r>
-        <w:t xml:space="preserve">How many different types of inventory forms are required? </w:t>
-      </w:r>
-    </w:p>
-    <w:p>
-      <w:pPr>
-        <w:pStyle w:val="ListParagraph"/>
-      </w:pPr>
-      <w:r>
-        <w:t>Section 2.4.12.2</w:t>
-      </w:r>
-    </w:p>
-    <w:p>
-      <w:pPr>
-        <w:pStyle w:val="ListParagraph"/>
-      </w:pPr>
-    </w:p>
-    <w:p>
-      <w:pPr>
-        <w:pStyle w:val="ListParagraph"/>
-        <w:numPr>
-          <w:ilvl w:val="0"/>
-          <w:numId w:val="1"/>
-        </w:numPr>
-      </w:pPr>
-      <w:r>
-        <w:t xml:space="preserve">What is the policy on storage of radioactive material or nuclear substances? </w:t>
-      </w:r>
-    </w:p>
-    <w:p>
-      <w:pPr>
-        <w:pStyle w:val="ListParagraph"/>
-      </w:pPr>
-      <w:r>
-        <w:t>Section 2.4.12.3</w:t>
-      </w:r>
-    </w:p>
-    <w:p>
-      <w:pPr>
-        <w:pStyle w:val="ListParagraph"/>
-      </w:pPr>
-    </w:p>
-    <w:p>
-      <w:pPr>
-        <w:pStyle w:val="ListParagraph"/>
-        <w:numPr>
-          <w:ilvl w:val="0"/>
-          <w:numId w:val="1"/>
-        </w:numPr>
-      </w:pPr>
-      <w:r>
-        <w:t xml:space="preserve">Where can I find signage and postings including room designation posters, spill procedure posters, guidelines for handling packages containing nuclear substances? </w:t>
-      </w:r>
-    </w:p>
-    <w:p>
-      <w:pPr>
-        <w:pStyle w:val="ListParagraph"/>
-      </w:pPr>
-      <w:r>
-        <w:t>Appendix 13</w:t>
-      </w:r>
-    </w:p>
-    <w:p>
-      <w:pPr>
-        <w:pStyle w:val="ListParagraph"/>
-      </w:pPr>
-    </w:p>
-    <w:p>
-      <w:pPr>
-        <w:pStyle w:val="ListParagraph"/>
-        <w:numPr>
-          <w:ilvl w:val="0"/>
-          <w:numId w:val="1"/>
-        </w:numPr>
-      </w:pPr>
-      <w:r>
-        <w:t xml:space="preserve">What are the signage requirements for labeling a radioactive container? </w:t>
-      </w:r>
-    </w:p>
-    <w:p>
-      <w:pPr>
-        <w:pStyle w:val="ListParagraph"/>
-      </w:pPr>
-      <w:r>
-        <w:t>Section 2.3.17.1</w:t>
-      </w:r>
-    </w:p>
-    <w:p>
-      <w:pPr>
-        <w:pStyle w:val="ListParagraph"/>
-      </w:pPr>
-    </w:p>
-    <w:p>
-      <w:pPr>
-        <w:pStyle w:val="ListParagraph"/>
-        <w:numPr>
-          <w:ilvl w:val="0"/>
-          <w:numId w:val="1"/>
-        </w:numPr>
-      </w:pPr>
-      <w:r>
-        <w:t xml:space="preserve">What information should be on the radioactive signage? </w:t>
-      </w:r>
-    </w:p>
-    <w:p>
-      <w:pPr>
-        <w:pStyle w:val="ListParagraph"/>
-      </w:pPr>
-      <w:r>
-        <w:t>2.3.17</w:t>
-      </w:r>
-    </w:p>
-    <w:p>
-      <w:pPr>
-        <w:pStyle w:val="ListParagraph"/>
-      </w:pPr>
-    </w:p>
-    <w:p>
-      <w:pPr>
-        <w:pStyle w:val="ListParagraph"/>
-        <w:numPr>
-          <w:ilvl w:val="0"/>
-          <w:numId w:val="1"/>
-        </w:numPr>
-      </w:pPr>
-      <w:r>
-        <w:t xml:space="preserve">At </w:t>
-      </w:r>
-      <w:proofErr w:type="gramStart"/>
-      <w:r>
-        <w:t>what dose</w:t>
-      </w:r>
-      <w:proofErr w:type="gramEnd"/>
-      <w:r>
-        <w:t xml:space="preserve"> rate is radioactive signage required? </w:t>
-      </w:r>
-    </w:p>
-    <w:p>
-      <w:pPr>
-        <w:pStyle w:val="ListParagraph"/>
-      </w:pPr>
-      <w:r>
-        <w:t>Section 2.3.17</w:t>
-      </w:r>
-    </w:p>
-    <w:p>
-      <w:pPr>
-        <w:pStyle w:val="ListParagraph"/>
-      </w:pPr>
-    </w:p>
-    <w:p>
-      <w:pPr>
-        <w:pStyle w:val="ListParagraph"/>
-        <w:numPr>
-          <w:ilvl w:val="0"/>
-          <w:numId w:val="1"/>
-        </w:numPr>
-      </w:pPr>
-      <w:r>
-        <w:t xml:space="preserve">Where can I find the contact information of CNSC duty officer? </w:t>
-      </w:r>
-    </w:p>
-    <w:p>
-      <w:pPr>
-        <w:pStyle w:val="ListParagraph"/>
-      </w:pPr>
-      <w:r>
-        <w:lastRenderedPageBreak/>
-        <w:t>Section 2.3.14</w:t>
-      </w:r>
-    </w:p>
-    <w:p>
-      <w:pPr>
-        <w:pStyle w:val="ListParagraph"/>
-      </w:pPr>
-    </w:p>
-    <w:p>
-      <w:pPr>
-        <w:pStyle w:val="ListParagraph"/>
-        <w:numPr>
-          <w:ilvl w:val="0"/>
-          <w:numId w:val="1"/>
-        </w:numPr>
-      </w:pPr>
-      <w:r>
         <w:t xml:space="preserve">What procedures should I follow to submit radioactive waste disposal requests? </w:t>
       </w:r>
     </w:p>
@@ -1425,7 +1760,15 @@
         <w:pStyle w:val="ListParagraph"/>
       </w:pPr>
       <w:r>
-        <w:t>Section 1.3.4.1 and Section 2.2.1</w:t>
+        <w:t xml:space="preserve">Section 1.3.4.1 </w:t>
+      </w:r>
+    </w:p>
+    <w:p>
+      <w:pPr>
+        <w:pStyle w:val="ListParagraph"/>
+      </w:pPr>
+      <w:r>
+        <w:t>Section 2.2.1</w:t>
       </w:r>
     </w:p>
     <w:p>
@@ -1482,6 +1825,26 @@
       <w:pPr>
         <w:pStyle w:val="ListParagraph"/>
       </w:pPr>
+    </w:p>
+    <w:p>
+      <w:pPr>
+        <w:pStyle w:val="ListParagraph"/>
+        <w:numPr>
+          <w:ilvl w:val="0"/>
+          <w:numId w:val="1"/>
+        </w:numPr>
+      </w:pPr>
+      <w:r>
+        <w:t xml:space="preserve">When is bioassay required for I-131 or I-125 users? </w:t>
+      </w:r>
+    </w:p>
+    <w:p>
+      <w:pPr>
+        <w:pStyle w:val="ListParagraph"/>
+      </w:pPr>
+      <w:r>
+        <w:t>Appendix 10</w:t>
+      </w:r>
     </w:p>
     <w:sectPr>
       <w:pgSz w:w="12240" w:h="15840" w:orient="portrait"/>

</xml_diff>